<commit_message>
software arc. document updated.
</commit_message>
<xml_diff>
--- a/Documents/Assignment-2/03 Design/Software Architecture Document/Grape Software Architecture Document_Syachi.docx
+++ b/Documents/Assignment-2/03 Design/Software Architecture Document/Grape Software Architecture Document_Syachi.docx
@@ -2822,7 +2822,7 @@
         <w:keepNext w:val="0"/>
         <w:keepLines w:val="0"/>
         <w:rPr>
-          <w:rFonts w:ascii="Garamond" w:hAnsi="Garamond" w:hint="eastAsia"/>
+          <w:rFonts w:ascii="Garamond" w:hAnsi="Garamond"/>
           <w:sz w:val="36"/>
           <w:szCs w:val="36"/>
         </w:rPr>
@@ -3228,285 +3228,26 @@
       <w:pPr>
         <w:ind w:firstLine="420"/>
         <w:rPr>
-          <w:rFonts w:ascii="Garamond" w:hAnsi="Garamond" w:cs="Arial"/>
-          <w:sz w:val="24"/>
-          <w:szCs w:val="24"/>
-        </w:rPr>
-      </w:pPr>
-    </w:p>
-    <w:p>
-      <w:pPr>
-        <w:pStyle w:val="3"/>
-        <w:keepNext w:val="0"/>
-        <w:keepLines w:val="0"/>
-        <w:rPr>
-          <w:rFonts w:ascii="Garamond" w:hAnsi="Garamond"/>
-          <w:b w:val="0"/>
-          <w:sz w:val="36"/>
-          <w:szCs w:val="36"/>
-        </w:rPr>
-      </w:pPr>
-      <w:bookmarkStart w:id="14" w:name="_Toc417418449"/>
-      <w:r>
-        <w:rPr>
-          <w:rFonts w:ascii="Garamond" w:hAnsi="Garamond"/>
-          <w:b w:val="0"/>
-          <w:sz w:val="36"/>
-          <w:szCs w:val="36"/>
-        </w:rPr>
-        <w:t>5.2.3. Service Locator</w:t>
-      </w:r>
-      <w:bookmarkEnd w:id="14"/>
-    </w:p>
-    <w:p>
-      <w:pPr>
-        <w:pStyle w:val="3"/>
-        <w:keepNext w:val="0"/>
-        <w:keepLines w:val="0"/>
-        <w:rPr>
-          <w:rFonts w:ascii="Garamond" w:hAnsi="Garamond"/>
-          <w:b w:val="0"/>
-          <w:sz w:val="36"/>
-          <w:szCs w:val="36"/>
-        </w:rPr>
-      </w:pPr>
-      <w:bookmarkStart w:id="15" w:name="_Toc417418450"/>
-      <w:r>
-        <w:rPr>
-          <w:rFonts w:ascii="Garamond" w:hAnsi="Garamond"/>
-          <w:b w:val="0"/>
-          <w:sz w:val="36"/>
-          <w:szCs w:val="36"/>
-        </w:rPr>
-        <w:t>5.2.4. Security Handler</w:t>
-      </w:r>
-      <w:bookmarkEnd w:id="15"/>
-    </w:p>
-    <w:p>
-      <w:pPr>
-        <w:pStyle w:val="2"/>
-        <w:keepNext w:val="0"/>
-        <w:keepLines w:val="0"/>
-        <w:rPr>
-          <w:rFonts w:ascii="Garamond" w:hAnsi="Garamond"/>
-          <w:sz w:val="36"/>
-          <w:szCs w:val="36"/>
-        </w:rPr>
-      </w:pPr>
-      <w:bookmarkStart w:id="16" w:name="_Toc417418451"/>
-      <w:r>
-        <w:rPr>
-          <w:rFonts w:ascii="Garamond" w:hAnsi="Garamond"/>
-          <w:sz w:val="36"/>
-          <w:szCs w:val="36"/>
-        </w:rPr>
-        <w:t>5.3. Data Operation Mechanisms</w:t>
-      </w:r>
-      <w:bookmarkEnd w:id="16"/>
-    </w:p>
-    <w:p>
-      <w:pPr>
-        <w:pStyle w:val="3"/>
-        <w:keepNext w:val="0"/>
-        <w:keepLines w:val="0"/>
-        <w:rPr>
-          <w:rFonts w:ascii="Garamond" w:hAnsi="Garamond"/>
-          <w:b w:val="0"/>
-          <w:sz w:val="36"/>
-          <w:szCs w:val="36"/>
-        </w:rPr>
-      </w:pPr>
-      <w:bookmarkStart w:id="17" w:name="_Toc417418452"/>
-      <w:r>
-        <w:rPr>
-          <w:rFonts w:ascii="Garamond" w:hAnsi="Garamond"/>
-          <w:b w:val="0"/>
-          <w:sz w:val="36"/>
-          <w:szCs w:val="36"/>
-        </w:rPr>
-        <w:t>5.3.1. Persistency</w:t>
-      </w:r>
-      <w:bookmarkEnd w:id="17"/>
-    </w:p>
-    <w:p>
-      <w:pPr>
-        <w:pStyle w:val="3"/>
-        <w:keepNext w:val="0"/>
-        <w:keepLines w:val="0"/>
-        <w:rPr>
-          <w:rFonts w:ascii="Garamond" w:hAnsi="Garamond"/>
-          <w:b w:val="0"/>
-          <w:sz w:val="36"/>
-          <w:szCs w:val="36"/>
-        </w:rPr>
-      </w:pPr>
-      <w:bookmarkStart w:id="18" w:name="_Toc417418453"/>
-      <w:r>
-        <w:rPr>
-          <w:rFonts w:ascii="Garamond" w:hAnsi="Garamond"/>
-          <w:b w:val="0"/>
-          <w:sz w:val="36"/>
-          <w:szCs w:val="36"/>
-        </w:rPr>
-        <w:t>5.3.2. Session Facade</w:t>
-      </w:r>
-      <w:bookmarkEnd w:id="18"/>
-    </w:p>
-    <w:p>
-      <w:pPr>
-        <w:pStyle w:val="2"/>
-        <w:keepNext w:val="0"/>
-        <w:keepLines w:val="0"/>
-        <w:rPr>
-          <w:rFonts w:ascii="Garamond" w:hAnsi="Garamond"/>
-          <w:sz w:val="36"/>
-          <w:szCs w:val="36"/>
-        </w:rPr>
-      </w:pPr>
-      <w:bookmarkStart w:id="19" w:name="_Toc417418454"/>
-      <w:r>
-        <w:rPr>
-          <w:rFonts w:ascii="Garamond" w:hAnsi="Garamond"/>
-          <w:sz w:val="36"/>
-          <w:szCs w:val="36"/>
-        </w:rPr>
-        <w:t>5.4. Architecturally Significant Use Case Realization</w:t>
-      </w:r>
-      <w:bookmarkEnd w:id="19"/>
-    </w:p>
-    <w:p>
-      <w:pPr>
-        <w:pStyle w:val="2"/>
-        <w:keepNext w:val="0"/>
-        <w:keepLines w:val="0"/>
-        <w:rPr>
-          <w:rFonts w:ascii="Garamond" w:hAnsi="Garamond"/>
-          <w:sz w:val="36"/>
-          <w:szCs w:val="36"/>
-        </w:rPr>
-      </w:pPr>
-      <w:bookmarkStart w:id="20" w:name="_Toc417418455"/>
-      <w:r>
-        <w:rPr>
-          <w:rFonts w:ascii="Garamond" w:hAnsi="Garamond"/>
-          <w:sz w:val="36"/>
-          <w:szCs w:val="36"/>
-        </w:rPr>
-        <w:t>5.5. Architecturally Significant Model Elements</w:t>
-      </w:r>
-      <w:bookmarkEnd w:id="20"/>
-    </w:p>
-    <w:p>
-      <w:pPr>
-        <w:pStyle w:val="2"/>
-        <w:keepNext w:val="0"/>
-        <w:keepLines w:val="0"/>
-        <w:rPr>
-          <w:rFonts w:ascii="Garamond" w:hAnsi="Garamond"/>
-          <w:sz w:val="36"/>
-          <w:szCs w:val="36"/>
-        </w:rPr>
-      </w:pPr>
-      <w:bookmarkStart w:id="21" w:name="_Toc417418456"/>
-      <w:r>
-        <w:rPr>
-          <w:rFonts w:ascii="Garamond" w:hAnsi="Garamond"/>
-          <w:sz w:val="36"/>
-          <w:szCs w:val="36"/>
-        </w:rPr>
-        <w:t>5.6. Architecturally Significant Classes</w:t>
-      </w:r>
-      <w:bookmarkEnd w:id="21"/>
-    </w:p>
-    <w:p>
-      <w:pPr>
-        <w:pStyle w:val="11"/>
-        <w:numPr>
-          <w:ilvl w:val="0"/>
-          <w:numId w:val="1"/>
-        </w:numPr>
-        <w:ind w:firstLineChars="0"/>
-        <w:outlineLvl w:val="0"/>
-        <w:rPr>
-          <w:rFonts w:ascii="Garamond" w:hAnsi="Garamond"/>
-          <w:b/>
-          <w:sz w:val="44"/>
-          <w:szCs w:val="44"/>
-        </w:rPr>
-      </w:pPr>
-      <w:bookmarkStart w:id="22" w:name="_Toc417418457"/>
-      <w:r>
-        <w:rPr>
-          <w:rFonts w:ascii="Garamond" w:hAnsi="Garamond"/>
-          <w:b/>
-          <w:sz w:val="44"/>
-          <w:szCs w:val="44"/>
-        </w:rPr>
-        <w:t>Process View</w:t>
-      </w:r>
-      <w:bookmarkEnd w:id="22"/>
+          <w:rFonts w:ascii="Garamond" w:hAnsi="Garamond" w:cs="Arial" w:hint="eastAsia"/>
+          <w:sz w:val="24"/>
+          <w:szCs w:val="24"/>
+        </w:rPr>
+      </w:pPr>
+      <w:r>
+        <w:rPr>
+          <w:rFonts w:ascii="Garamond" w:hAnsi="Garamond" w:cs="Arial" w:hint="eastAsia"/>
+          <w:sz w:val="24"/>
+          <w:szCs w:val="24"/>
+        </w:rPr>
+        <w:lastRenderedPageBreak/>
+        <w:t>Class diagram and sequence diagram:</w:t>
+      </w:r>
     </w:p>
     <w:p>
       <w:pPr>
         <w:ind w:firstLine="420"/>
         <w:rPr>
-          <w:rFonts w:ascii="Garamond" w:hAnsi="Garamond" w:cs="Arial"/>
-          <w:sz w:val="24"/>
-          <w:szCs w:val="24"/>
-        </w:rPr>
-      </w:pPr>
-    </w:p>
-    <w:p>
-      <w:pPr>
-        <w:pStyle w:val="11"/>
-        <w:numPr>
-          <w:ilvl w:val="0"/>
-          <w:numId w:val="1"/>
-        </w:numPr>
-        <w:ind w:firstLineChars="0"/>
-        <w:outlineLvl w:val="0"/>
-        <w:rPr>
-          <w:rFonts w:ascii="Garamond" w:hAnsi="Garamond"/>
-          <w:b/>
-          <w:sz w:val="44"/>
-          <w:szCs w:val="44"/>
-        </w:rPr>
-      </w:pPr>
-      <w:bookmarkStart w:id="23" w:name="_Toc417418458"/>
-      <w:r>
-        <w:rPr>
-          <w:rFonts w:ascii="Garamond" w:hAnsi="Garamond"/>
-          <w:b/>
-          <w:sz w:val="44"/>
-          <w:szCs w:val="44"/>
-        </w:rPr>
-        <w:t>Deployment View</w:t>
-      </w:r>
-      <w:bookmarkEnd w:id="23"/>
-    </w:p>
-    <w:p>
-      <w:pPr>
-        <w:ind w:firstLine="420"/>
-        <w:rPr>
-          <w:rFonts w:ascii="Garamond" w:hAnsi="Garamond" w:cs="Arial"/>
-          <w:sz w:val="24"/>
-          <w:szCs w:val="24"/>
-        </w:rPr>
-      </w:pPr>
-      <w:r>
-        <w:rPr>
-          <w:rFonts w:ascii="Garamond" w:hAnsi="Garamond" w:cs="Arial"/>
-          <w:sz w:val="24"/>
-          <w:szCs w:val="24"/>
-        </w:rPr>
-        <w:t>The deployment view of a system shows the physical links between different nodes when the system works. Grape basically runs on a web server, with an dbServer providing access to data of users. Users can access to grape with a browser, while an admin can have access directly to the database.</w:t>
-      </w:r>
-    </w:p>
-    <w:p>
-      <w:pPr>
-        <w:ind w:firstLine="420"/>
-        <w:rPr>
-          <w:rFonts w:ascii="Garamond" w:hAnsi="Garamond" w:cs="Arial"/>
+          <w:rFonts w:ascii="Garamond" w:hAnsi="Garamond" w:cs="Arial" w:hint="eastAsia"/>
           <w:sz w:val="24"/>
           <w:szCs w:val="24"/>
         </w:rPr>
@@ -3537,11 +3278,695 @@
             <v:path o:extrusionok="f" gradientshapeok="t" o:connecttype="rect"/>
             <o:lock v:ext="edit" aspectratio="t"/>
           </v:shapetype>
-          <v:shape id="_x0000_i1025" type="#_x0000_t75" style="width:374.25pt;height:225.2pt">
+          <v:shape id="_x0000_i1026" type="#_x0000_t75" style="width:458.4pt;height:150.4pt">
             <v:imagedata r:id="rId8" o:title=""/>
           </v:shape>
         </w:pict>
       </w:r>
+    </w:p>
+    <w:p>
+      <w:pPr>
+        <w:ind w:firstLine="420"/>
+        <w:rPr>
+          <w:rFonts w:ascii="Garamond" w:hAnsi="Garamond" w:cs="Arial" w:hint="eastAsia"/>
+          <w:sz w:val="24"/>
+          <w:szCs w:val="24"/>
+        </w:rPr>
+      </w:pPr>
+      <w:r>
+        <w:rPr>
+          <w:rFonts w:ascii="Garamond" w:hAnsi="Garamond" w:cs="Arial"/>
+          <w:sz w:val="24"/>
+          <w:szCs w:val="24"/>
+        </w:rPr>
+        <w:pict>
+          <v:shape id="_x0000_i1027" type="#_x0000_t75" style="width:459.1pt;height:301.55pt">
+            <v:imagedata r:id="rId9" o:title=""/>
+          </v:shape>
+        </w:pict>
+      </w:r>
+    </w:p>
+    <w:p>
+      <w:pPr>
+        <w:rPr>
+          <w:rFonts w:ascii="Garamond" w:hAnsi="Garamond" w:cs="Arial"/>
+          <w:sz w:val="24"/>
+          <w:szCs w:val="24"/>
+        </w:rPr>
+      </w:pPr>
+      <w:r>
+        <w:rPr>
+          <w:rFonts w:ascii="Garamond" w:hAnsi="Garamond" w:cs="Arial"/>
+          <w:b/>
+          <w:bCs/>
+          <w:sz w:val="24"/>
+          <w:szCs w:val="24"/>
+        </w:rPr>
+        <w:t>How it works:</w:t>
+      </w:r>
+    </w:p>
+    <w:p>
+      <w:pPr>
+        <w:ind w:firstLine="420"/>
+        <w:rPr>
+          <w:rFonts w:ascii="Garamond" w:hAnsi="Garamond" w:cs="Arial"/>
+          <w:sz w:val="24"/>
+          <w:szCs w:val="24"/>
+        </w:rPr>
+      </w:pPr>
+      <w:r>
+        <w:rPr>
+          <w:rFonts w:ascii="Garamond" w:hAnsi="Garamond" w:cs="Arial"/>
+          <w:sz w:val="24"/>
+          <w:szCs w:val="24"/>
+        </w:rPr>
+        <w:t xml:space="preserve">A client (in most cases it is a command) that requires access to a business service component creates an instance of a session delegate called </w:t>
+      </w:r>
+      <w:r>
+        <w:rPr>
+          <w:rFonts w:ascii="Garamond" w:hAnsi="Garamond" w:cs="Arial" w:hint="eastAsia"/>
+          <w:sz w:val="24"/>
+          <w:szCs w:val="24"/>
+        </w:rPr>
+        <w:t>Command</w:t>
+      </w:r>
+      <w:r>
+        <w:rPr>
+          <w:rFonts w:ascii="Garamond" w:hAnsi="Garamond" w:cs="Arial"/>
+          <w:sz w:val="24"/>
+          <w:szCs w:val="24"/>
+        </w:rPr>
+        <w:t>Delegator.</w:t>
+      </w:r>
+    </w:p>
+    <w:p>
+      <w:pPr>
+        <w:rPr>
+          <w:rFonts w:ascii="Garamond" w:hAnsi="Garamond" w:cs="Arial"/>
+          <w:b/>
+          <w:bCs/>
+          <w:i/>
+          <w:iCs/>
+          <w:sz w:val="24"/>
+          <w:szCs w:val="24"/>
+        </w:rPr>
+      </w:pPr>
+      <w:r>
+        <w:rPr>
+          <w:rFonts w:ascii="Garamond" w:hAnsi="Garamond" w:cs="Arial"/>
+          <w:b/>
+          <w:bCs/>
+          <w:sz w:val="24"/>
+          <w:szCs w:val="24"/>
+        </w:rPr>
+        <w:t>Key Point:</w:t>
+      </w:r>
+    </w:p>
+    <w:p>
+      <w:pPr>
+        <w:ind w:firstLine="420"/>
+        <w:rPr>
+          <w:rFonts w:ascii="Garamond" w:hAnsi="Garamond" w:cs="Arial"/>
+          <w:sz w:val="24"/>
+          <w:szCs w:val="24"/>
+        </w:rPr>
+      </w:pPr>
+      <w:r>
+        <w:rPr>
+          <w:rFonts w:ascii="Garamond" w:hAnsi="Garamond" w:cs="Arial"/>
+          <w:sz w:val="24"/>
+          <w:szCs w:val="24"/>
+        </w:rPr>
+        <w:t xml:space="preserve">Usually the </w:t>
+      </w:r>
+      <w:r>
+        <w:rPr>
+          <w:rFonts w:ascii="Garamond" w:hAnsi="Garamond" w:cs="Arial" w:hint="eastAsia"/>
+          <w:sz w:val="24"/>
+          <w:szCs w:val="24"/>
+        </w:rPr>
+        <w:t>command</w:t>
+      </w:r>
+      <w:r>
+        <w:rPr>
+          <w:rFonts w:ascii="Garamond" w:hAnsi="Garamond" w:cs="Arial"/>
+          <w:sz w:val="24"/>
+          <w:szCs w:val="24"/>
+        </w:rPr>
+        <w:t xml:space="preserve"> </w:t>
+      </w:r>
+      <w:r>
+        <w:rPr>
+          <w:rFonts w:ascii="Garamond" w:hAnsi="Garamond" w:cs="Arial" w:hint="eastAsia"/>
+          <w:sz w:val="24"/>
+          <w:szCs w:val="24"/>
+        </w:rPr>
+        <w:t>d</w:t>
+      </w:r>
+      <w:r>
+        <w:rPr>
+          <w:rFonts w:ascii="Garamond" w:hAnsi="Garamond" w:cs="Arial"/>
+          <w:sz w:val="24"/>
+          <w:szCs w:val="24"/>
+        </w:rPr>
+        <w:t xml:space="preserve">elegate is used with a </w:t>
+      </w:r>
+      <w:r>
+        <w:rPr>
+          <w:rFonts w:ascii="Garamond" w:hAnsi="Garamond" w:cs="Arial" w:hint="eastAsia"/>
+          <w:sz w:val="24"/>
+          <w:szCs w:val="24"/>
+        </w:rPr>
+        <w:t>s</w:t>
+      </w:r>
+      <w:r>
+        <w:rPr>
+          <w:rFonts w:ascii="Garamond" w:hAnsi="Garamond" w:cs="Arial"/>
+          <w:sz w:val="24"/>
+          <w:szCs w:val="24"/>
+        </w:rPr>
+        <w:t xml:space="preserve">ession </w:t>
+      </w:r>
+      <w:r>
+        <w:rPr>
+          <w:rFonts w:ascii="Garamond" w:hAnsi="Garamond" w:cs="Arial" w:hint="eastAsia"/>
+          <w:sz w:val="24"/>
+          <w:szCs w:val="24"/>
+        </w:rPr>
+        <w:t>f</w:t>
+      </w:r>
+      <w:r>
+        <w:rPr>
+          <w:rFonts w:ascii="Garamond" w:hAnsi="Garamond" w:cs="Arial"/>
+          <w:sz w:val="24"/>
+          <w:szCs w:val="24"/>
+        </w:rPr>
+        <w:t>acade, typically there is an one-to-one relationship between the two.</w:t>
+      </w:r>
+    </w:p>
+    <w:p>
+      <w:pPr>
+        <w:ind w:firstLine="420"/>
+        <w:rPr>
+          <w:rFonts w:ascii="Garamond" w:hAnsi="Garamond" w:cs="Arial"/>
+          <w:sz w:val="24"/>
+          <w:szCs w:val="24"/>
+        </w:rPr>
+      </w:pPr>
+      <w:r>
+        <w:rPr>
+          <w:rFonts w:ascii="Garamond" w:hAnsi="Garamond" w:cs="Arial"/>
+          <w:sz w:val="24"/>
+          <w:szCs w:val="24"/>
+        </w:rPr>
+        <w:t xml:space="preserve">A </w:t>
+      </w:r>
+      <w:r>
+        <w:rPr>
+          <w:rFonts w:ascii="Garamond" w:hAnsi="Garamond" w:cs="Arial" w:hint="eastAsia"/>
+          <w:sz w:val="24"/>
+          <w:szCs w:val="24"/>
+        </w:rPr>
+        <w:t>Command</w:t>
+      </w:r>
+      <w:r>
+        <w:rPr>
+          <w:rFonts w:ascii="Garamond" w:hAnsi="Garamond" w:cs="Arial"/>
+          <w:sz w:val="24"/>
+          <w:szCs w:val="24"/>
+        </w:rPr>
+        <w:t xml:space="preserve">Delegator </w:t>
+      </w:r>
+      <w:r>
+        <w:rPr>
+          <w:rFonts w:ascii="Garamond" w:hAnsi="Garamond" w:cs="Arial"/>
+          <w:sz w:val="24"/>
+          <w:szCs w:val="24"/>
+        </w:rPr>
+        <w:t xml:space="preserve">uses a component called the </w:t>
+      </w:r>
+      <w:r>
+        <w:rPr>
+          <w:rFonts w:ascii="Garamond" w:hAnsi="Garamond" w:cs="Arial"/>
+          <w:sz w:val="24"/>
+          <w:szCs w:val="24"/>
+        </w:rPr>
+        <w:t>‘</w:t>
+      </w:r>
+      <w:r>
+        <w:rPr>
+          <w:rFonts w:ascii="Garamond" w:hAnsi="Garamond" w:cs="Arial" w:hint="eastAsia"/>
+          <w:sz w:val="24"/>
+          <w:szCs w:val="24"/>
+        </w:rPr>
+        <w:t>l</w:t>
+      </w:r>
+      <w:r>
+        <w:rPr>
+          <w:rFonts w:ascii="Garamond" w:hAnsi="Garamond" w:cs="Arial"/>
+          <w:sz w:val="24"/>
+          <w:szCs w:val="24"/>
+        </w:rPr>
+        <w:t xml:space="preserve">ookup </w:t>
+      </w:r>
+      <w:r>
+        <w:rPr>
+          <w:rFonts w:ascii="Garamond" w:hAnsi="Garamond" w:cs="Arial" w:hint="eastAsia"/>
+          <w:sz w:val="24"/>
+          <w:szCs w:val="24"/>
+        </w:rPr>
+        <w:t>s</w:t>
+      </w:r>
+      <w:r>
+        <w:rPr>
+          <w:rFonts w:ascii="Garamond" w:hAnsi="Garamond" w:cs="Arial"/>
+          <w:sz w:val="24"/>
+          <w:szCs w:val="24"/>
+        </w:rPr>
+        <w:t>ervice</w:t>
+      </w:r>
+      <w:r>
+        <w:rPr>
+          <w:rFonts w:ascii="Garamond" w:hAnsi="Garamond" w:cs="Arial"/>
+          <w:sz w:val="24"/>
+          <w:szCs w:val="24"/>
+        </w:rPr>
+        <w:t>’</w:t>
+      </w:r>
+      <w:r>
+        <w:rPr>
+          <w:rFonts w:ascii="Garamond" w:hAnsi="Garamond" w:cs="Arial"/>
+          <w:sz w:val="24"/>
+          <w:szCs w:val="24"/>
+        </w:rPr>
+        <w:t xml:space="preserve"> (ServiceLocator). The </w:t>
+      </w:r>
+      <w:r>
+        <w:rPr>
+          <w:rFonts w:ascii="Garamond" w:hAnsi="Garamond" w:cs="Arial"/>
+          <w:sz w:val="24"/>
+          <w:szCs w:val="24"/>
+        </w:rPr>
+        <w:t>‘</w:t>
+      </w:r>
+      <w:r>
+        <w:rPr>
+          <w:rFonts w:ascii="Garamond" w:hAnsi="Garamond" w:cs="Arial" w:hint="eastAsia"/>
+          <w:sz w:val="24"/>
+          <w:szCs w:val="24"/>
+        </w:rPr>
+        <w:t>l</w:t>
+      </w:r>
+      <w:r>
+        <w:rPr>
+          <w:rFonts w:ascii="Garamond" w:hAnsi="Garamond" w:cs="Arial"/>
+          <w:sz w:val="24"/>
+          <w:szCs w:val="24"/>
+        </w:rPr>
+        <w:t xml:space="preserve">ookup </w:t>
+      </w:r>
+      <w:r>
+        <w:rPr>
+          <w:rFonts w:ascii="Garamond" w:hAnsi="Garamond" w:cs="Arial" w:hint="eastAsia"/>
+          <w:sz w:val="24"/>
+          <w:szCs w:val="24"/>
+        </w:rPr>
+        <w:t>s</w:t>
+      </w:r>
+      <w:r>
+        <w:rPr>
+          <w:rFonts w:ascii="Garamond" w:hAnsi="Garamond" w:cs="Arial"/>
+          <w:sz w:val="24"/>
+          <w:szCs w:val="24"/>
+        </w:rPr>
+        <w:t>ervice</w:t>
+      </w:r>
+      <w:r>
+        <w:rPr>
+          <w:rFonts w:ascii="Garamond" w:hAnsi="Garamond" w:cs="Arial"/>
+          <w:sz w:val="24"/>
+          <w:szCs w:val="24"/>
+        </w:rPr>
+        <w:t>’</w:t>
+      </w:r>
+      <w:r>
+        <w:rPr>
+          <w:rFonts w:ascii="Garamond" w:hAnsi="Garamond" w:cs="Arial"/>
+          <w:sz w:val="24"/>
+          <w:szCs w:val="24"/>
+        </w:rPr>
+        <w:t xml:space="preserve"> (ServiceLocator) is responsible for hiding the underlying implementation details of the business service lookup code. (The ServiceLocator mechanism will be depicted later.)</w:t>
+      </w:r>
+    </w:p>
+    <w:p>
+      <w:pPr>
+        <w:rPr>
+          <w:rFonts w:ascii="Garamond" w:hAnsi="Garamond" w:cs="Arial"/>
+          <w:sz w:val="24"/>
+          <w:szCs w:val="24"/>
+        </w:rPr>
+      </w:pPr>
+      <w:r>
+        <w:rPr>
+          <w:rFonts w:ascii="Garamond" w:hAnsi="Garamond" w:cs="Arial"/>
+          <w:b/>
+          <w:bCs/>
+          <w:sz w:val="24"/>
+          <w:szCs w:val="24"/>
+        </w:rPr>
+        <w:t>Advantages:</w:t>
+      </w:r>
+    </w:p>
+    <w:p>
+      <w:pPr>
+        <w:numPr>
+          <w:ilvl w:val="0"/>
+          <w:numId w:val="12"/>
+        </w:numPr>
+        <w:rPr>
+          <w:rFonts w:ascii="Garamond" w:hAnsi="Garamond" w:cs="Arial"/>
+          <w:sz w:val="24"/>
+          <w:szCs w:val="24"/>
+        </w:rPr>
+      </w:pPr>
+      <w:r>
+        <w:rPr>
+          <w:rFonts w:ascii="Garamond" w:hAnsi="Garamond" w:cs="Arial"/>
+          <w:sz w:val="24"/>
+          <w:szCs w:val="24"/>
+        </w:rPr>
+        <w:t xml:space="preserve">Use a </w:t>
+      </w:r>
+      <w:r>
+        <w:rPr>
+          <w:rFonts w:ascii="Garamond" w:hAnsi="Garamond" w:cs="Arial" w:hint="eastAsia"/>
+          <w:sz w:val="24"/>
+          <w:szCs w:val="24"/>
+        </w:rPr>
+        <w:t>Command</w:t>
+      </w:r>
+      <w:r>
+        <w:rPr>
+          <w:rFonts w:ascii="Garamond" w:hAnsi="Garamond" w:cs="Arial"/>
+          <w:sz w:val="24"/>
+          <w:szCs w:val="24"/>
+        </w:rPr>
+        <w:t>Delegator</w:t>
+      </w:r>
+      <w:r>
+        <w:rPr>
+          <w:rFonts w:ascii="Garamond" w:hAnsi="Garamond" w:cs="Arial"/>
+          <w:sz w:val="24"/>
+          <w:szCs w:val="24"/>
+        </w:rPr>
+        <w:t xml:space="preserve"> to reduce coupling between presentation-tier clients and business services. The </w:t>
+      </w:r>
+      <w:r>
+        <w:rPr>
+          <w:rFonts w:ascii="Garamond" w:hAnsi="Garamond" w:cs="Arial" w:hint="eastAsia"/>
+          <w:sz w:val="24"/>
+          <w:szCs w:val="24"/>
+        </w:rPr>
+        <w:t>Command</w:t>
+      </w:r>
+      <w:r>
+        <w:rPr>
+          <w:rFonts w:ascii="Garamond" w:hAnsi="Garamond" w:cs="Arial"/>
+          <w:sz w:val="24"/>
+          <w:szCs w:val="24"/>
+        </w:rPr>
+        <w:t>Delegator</w:t>
+      </w:r>
+      <w:r>
+        <w:rPr>
+          <w:rFonts w:ascii="Garamond" w:hAnsi="Garamond" w:cs="Arial"/>
+          <w:sz w:val="24"/>
+          <w:szCs w:val="24"/>
+        </w:rPr>
+        <w:t xml:space="preserve"> hides the underlying implementation details of the </w:t>
+      </w:r>
+      <w:r>
+        <w:rPr>
+          <w:rFonts w:ascii="Garamond" w:hAnsi="Garamond" w:cs="Arial" w:hint="eastAsia"/>
+          <w:sz w:val="24"/>
+          <w:szCs w:val="24"/>
+        </w:rPr>
+        <w:t>command</w:t>
+      </w:r>
+      <w:r>
+        <w:rPr>
+          <w:rFonts w:ascii="Garamond" w:hAnsi="Garamond" w:cs="Arial"/>
+          <w:sz w:val="24"/>
+          <w:szCs w:val="24"/>
+        </w:rPr>
+        <w:t xml:space="preserve"> service, such as l</w:t>
+      </w:r>
+      <w:r>
+        <w:rPr>
+          <w:rFonts w:ascii="Garamond" w:hAnsi="Garamond" w:cs="Arial"/>
+          <w:sz w:val="24"/>
+          <w:szCs w:val="24"/>
+        </w:rPr>
+        <w:t>ookup and access details of the</w:t>
+      </w:r>
+      <w:r>
+        <w:rPr>
+          <w:rFonts w:ascii="Garamond" w:hAnsi="Garamond" w:cs="Arial" w:hint="eastAsia"/>
+          <w:sz w:val="24"/>
+          <w:szCs w:val="24"/>
+        </w:rPr>
+        <w:t xml:space="preserve"> </w:t>
+      </w:r>
+      <w:r>
+        <w:rPr>
+          <w:rFonts w:ascii="Garamond" w:hAnsi="Garamond" w:cs="Arial"/>
+          <w:sz w:val="24"/>
+          <w:szCs w:val="24"/>
+        </w:rPr>
+        <w:t>architecture.</w:t>
+      </w:r>
+    </w:p>
+    <w:p>
+      <w:pPr>
+        <w:numPr>
+          <w:ilvl w:val="0"/>
+          <w:numId w:val="12"/>
+        </w:numPr>
+        <w:rPr>
+          <w:rFonts w:ascii="Garamond" w:hAnsi="Garamond" w:cs="Arial"/>
+          <w:sz w:val="24"/>
+          <w:szCs w:val="24"/>
+        </w:rPr>
+      </w:pPr>
+      <w:r>
+        <w:rPr>
+          <w:rFonts w:ascii="Garamond" w:hAnsi="Garamond" w:cs="Arial"/>
+          <w:sz w:val="24"/>
+          <w:szCs w:val="24"/>
+        </w:rPr>
+        <w:t xml:space="preserve">If necessary, the delegate may cache results and references to remote </w:t>
+      </w:r>
+      <w:r>
+        <w:rPr>
+          <w:rFonts w:ascii="Garamond" w:hAnsi="Garamond" w:cs="Arial" w:hint="eastAsia"/>
+          <w:sz w:val="24"/>
+          <w:szCs w:val="24"/>
+        </w:rPr>
+        <w:t>command</w:t>
+      </w:r>
+      <w:r>
+        <w:rPr>
+          <w:rFonts w:ascii="Garamond" w:hAnsi="Garamond" w:cs="Arial"/>
+          <w:sz w:val="24"/>
+          <w:szCs w:val="24"/>
+        </w:rPr>
+        <w:t xml:space="preserve"> services. Caching can significantly improve performance.</w:t>
+      </w:r>
+    </w:p>
+    <w:p>
+      <w:pPr>
+        <w:pStyle w:val="3"/>
+        <w:keepNext w:val="0"/>
+        <w:keepLines w:val="0"/>
+        <w:rPr>
+          <w:rFonts w:ascii="Garamond" w:hAnsi="Garamond"/>
+          <w:b w:val="0"/>
+          <w:sz w:val="36"/>
+          <w:szCs w:val="36"/>
+        </w:rPr>
+      </w:pPr>
+      <w:bookmarkStart w:id="14" w:name="_Toc417418449"/>
+      <w:r>
+        <w:rPr>
+          <w:rFonts w:ascii="Garamond" w:hAnsi="Garamond"/>
+          <w:b w:val="0"/>
+          <w:sz w:val="36"/>
+          <w:szCs w:val="36"/>
+        </w:rPr>
+        <w:lastRenderedPageBreak/>
+        <w:t>5.2.3. Service Locator</w:t>
+      </w:r>
+      <w:bookmarkEnd w:id="14"/>
+    </w:p>
+    <w:p>
+      <w:pPr>
+        <w:pStyle w:val="3"/>
+        <w:keepNext w:val="0"/>
+        <w:keepLines w:val="0"/>
+        <w:rPr>
+          <w:rFonts w:ascii="Garamond" w:hAnsi="Garamond"/>
+          <w:b w:val="0"/>
+          <w:sz w:val="36"/>
+          <w:szCs w:val="36"/>
+        </w:rPr>
+      </w:pPr>
+      <w:bookmarkStart w:id="15" w:name="_Toc417418450"/>
+      <w:r>
+        <w:rPr>
+          <w:rFonts w:ascii="Garamond" w:hAnsi="Garamond"/>
+          <w:b w:val="0"/>
+          <w:sz w:val="36"/>
+          <w:szCs w:val="36"/>
+        </w:rPr>
+        <w:t>5.2.4. Security Handler</w:t>
+      </w:r>
+      <w:bookmarkEnd w:id="15"/>
+    </w:p>
+    <w:p>
+      <w:pPr>
+        <w:pStyle w:val="2"/>
+        <w:keepNext w:val="0"/>
+        <w:keepLines w:val="0"/>
+        <w:rPr>
+          <w:rFonts w:ascii="Garamond" w:hAnsi="Garamond"/>
+          <w:sz w:val="36"/>
+          <w:szCs w:val="36"/>
+        </w:rPr>
+      </w:pPr>
+      <w:bookmarkStart w:id="16" w:name="_Toc417418451"/>
+      <w:r>
+        <w:rPr>
+          <w:rFonts w:ascii="Garamond" w:hAnsi="Garamond"/>
+          <w:sz w:val="36"/>
+          <w:szCs w:val="36"/>
+        </w:rPr>
+        <w:t>5.3. Data Operation Mechanisms</w:t>
+      </w:r>
+      <w:bookmarkEnd w:id="16"/>
+    </w:p>
+    <w:p>
+      <w:pPr>
+        <w:pStyle w:val="3"/>
+        <w:keepNext w:val="0"/>
+        <w:keepLines w:val="0"/>
+        <w:rPr>
+          <w:rFonts w:ascii="Garamond" w:hAnsi="Garamond"/>
+          <w:b w:val="0"/>
+          <w:sz w:val="36"/>
+          <w:szCs w:val="36"/>
+        </w:rPr>
+      </w:pPr>
+      <w:bookmarkStart w:id="17" w:name="_Toc417418452"/>
+      <w:r>
+        <w:rPr>
+          <w:rFonts w:ascii="Garamond" w:hAnsi="Garamond"/>
+          <w:b w:val="0"/>
+          <w:sz w:val="36"/>
+          <w:szCs w:val="36"/>
+        </w:rPr>
+        <w:t>5.3.1. Persistency</w:t>
+      </w:r>
+      <w:bookmarkEnd w:id="17"/>
+    </w:p>
+    <w:p>
+      <w:pPr>
+        <w:pStyle w:val="3"/>
+        <w:keepNext w:val="0"/>
+        <w:keepLines w:val="0"/>
+        <w:rPr>
+          <w:rFonts w:ascii="Garamond" w:hAnsi="Garamond"/>
+          <w:b w:val="0"/>
+          <w:sz w:val="36"/>
+          <w:szCs w:val="36"/>
+        </w:rPr>
+      </w:pPr>
+      <w:bookmarkStart w:id="18" w:name="_Toc417418453"/>
+      <w:r>
+        <w:rPr>
+          <w:rFonts w:ascii="Garamond" w:hAnsi="Garamond"/>
+          <w:b w:val="0"/>
+          <w:sz w:val="36"/>
+          <w:szCs w:val="36"/>
+        </w:rPr>
+        <w:t>5.3.2. Session Facade</w:t>
+      </w:r>
+      <w:bookmarkEnd w:id="18"/>
+    </w:p>
+    <w:p>
+      <w:pPr>
+        <w:pStyle w:val="2"/>
+        <w:keepNext w:val="0"/>
+        <w:keepLines w:val="0"/>
+        <w:rPr>
+          <w:rFonts w:ascii="Garamond" w:hAnsi="Garamond"/>
+          <w:sz w:val="36"/>
+          <w:szCs w:val="36"/>
+        </w:rPr>
+      </w:pPr>
+      <w:bookmarkStart w:id="19" w:name="_Toc417418454"/>
+      <w:r>
+        <w:rPr>
+          <w:rFonts w:ascii="Garamond" w:hAnsi="Garamond"/>
+          <w:sz w:val="36"/>
+          <w:szCs w:val="36"/>
+        </w:rPr>
+        <w:t>5.4. Architecturally Significant Use Case Realization</w:t>
+      </w:r>
+      <w:bookmarkEnd w:id="19"/>
+    </w:p>
+    <w:p>
+      <w:pPr>
+        <w:pStyle w:val="2"/>
+        <w:keepNext w:val="0"/>
+        <w:keepLines w:val="0"/>
+        <w:rPr>
+          <w:rFonts w:ascii="Garamond" w:hAnsi="Garamond"/>
+          <w:sz w:val="36"/>
+          <w:szCs w:val="36"/>
+        </w:rPr>
+      </w:pPr>
+      <w:bookmarkStart w:id="20" w:name="_Toc417418455"/>
+      <w:r>
+        <w:rPr>
+          <w:rFonts w:ascii="Garamond" w:hAnsi="Garamond"/>
+          <w:sz w:val="36"/>
+          <w:szCs w:val="36"/>
+        </w:rPr>
+        <w:t>5.5. Architecturally Significant Model Elements</w:t>
+      </w:r>
+      <w:bookmarkEnd w:id="20"/>
+    </w:p>
+    <w:p>
+      <w:pPr>
+        <w:pStyle w:val="2"/>
+        <w:keepNext w:val="0"/>
+        <w:keepLines w:val="0"/>
+        <w:rPr>
+          <w:rFonts w:ascii="Garamond" w:hAnsi="Garamond"/>
+          <w:sz w:val="36"/>
+          <w:szCs w:val="36"/>
+        </w:rPr>
+      </w:pPr>
+      <w:bookmarkStart w:id="21" w:name="_Toc417418456"/>
+      <w:r>
+        <w:rPr>
+          <w:rFonts w:ascii="Garamond" w:hAnsi="Garamond"/>
+          <w:sz w:val="36"/>
+          <w:szCs w:val="36"/>
+        </w:rPr>
+        <w:t>5.6. Architecturally Significant Classes</w:t>
+      </w:r>
+      <w:bookmarkEnd w:id="21"/>
     </w:p>
     <w:p>
       <w:pPr>
@@ -3559,7 +3984,7 @@
           <w:szCs w:val="44"/>
         </w:rPr>
       </w:pPr>
-      <w:bookmarkStart w:id="24" w:name="_Toc417418459"/>
+      <w:bookmarkStart w:id="22" w:name="_Toc417418457"/>
       <w:r>
         <w:rPr>
           <w:rFonts w:ascii="Garamond" w:hAnsi="Garamond"/>
@@ -3567,10 +3992,19 @@
           <w:sz w:val="44"/>
           <w:szCs w:val="44"/>
         </w:rPr>
-        <w:lastRenderedPageBreak/>
-        <w:t>Implementation View</w:t>
-      </w:r>
-      <w:bookmarkEnd w:id="24"/>
+        <w:t>Process View</w:t>
+      </w:r>
+      <w:bookmarkEnd w:id="22"/>
+    </w:p>
+    <w:p>
+      <w:pPr>
+        <w:ind w:firstLine="420"/>
+        <w:rPr>
+          <w:rFonts w:ascii="Garamond" w:hAnsi="Garamond" w:cs="Arial"/>
+          <w:sz w:val="24"/>
+          <w:szCs w:val="24"/>
+        </w:rPr>
+      </w:pPr>
     </w:p>
     <w:p>
       <w:pPr>
@@ -3588,7 +4022,7 @@
           <w:szCs w:val="44"/>
         </w:rPr>
       </w:pPr>
-      <w:bookmarkStart w:id="25" w:name="_Toc417418460"/>
+      <w:bookmarkStart w:id="23" w:name="_Toc417418458"/>
       <w:r>
         <w:rPr>
           <w:rFonts w:ascii="Garamond" w:hAnsi="Garamond"/>
@@ -3596,9 +4030,49 @@
           <w:sz w:val="44"/>
           <w:szCs w:val="44"/>
         </w:rPr>
-        <w:t>Size and Performance</w:t>
-      </w:r>
-      <w:bookmarkEnd w:id="25"/>
+        <w:t>Deployment View</w:t>
+      </w:r>
+      <w:bookmarkEnd w:id="23"/>
+    </w:p>
+    <w:p>
+      <w:pPr>
+        <w:ind w:firstLine="420"/>
+        <w:rPr>
+          <w:rFonts w:ascii="Garamond" w:hAnsi="Garamond" w:cs="Arial"/>
+          <w:sz w:val="24"/>
+          <w:szCs w:val="24"/>
+        </w:rPr>
+      </w:pPr>
+      <w:r>
+        <w:rPr>
+          <w:rFonts w:ascii="Garamond" w:hAnsi="Garamond" w:cs="Arial"/>
+          <w:sz w:val="24"/>
+          <w:szCs w:val="24"/>
+        </w:rPr>
+        <w:t>The deployment view of a system shows the physical links between different nodes when the system works. Grape basically runs on a web server, with an dbServer providing access to data of users. Users can access to grape with a browser, while an admin can have access directly to the database.</w:t>
+      </w:r>
+    </w:p>
+    <w:p>
+      <w:pPr>
+        <w:ind w:firstLine="420"/>
+        <w:rPr>
+          <w:rFonts w:ascii="Garamond" w:hAnsi="Garamond" w:cs="Arial"/>
+          <w:sz w:val="24"/>
+          <w:szCs w:val="24"/>
+        </w:rPr>
+      </w:pPr>
+      <w:r>
+        <w:rPr>
+          <w:rFonts w:ascii="Garamond" w:hAnsi="Garamond" w:cs="Arial"/>
+          <w:sz w:val="24"/>
+          <w:szCs w:val="24"/>
+        </w:rPr>
+        <w:pict>
+          <v:shape id="_x0000_i1025" type="#_x0000_t75" style="width:374.6pt;height:224.9pt">
+            <v:imagedata r:id="rId10" o:title=""/>
+          </v:shape>
+        </w:pict>
+      </w:r>
     </w:p>
     <w:p>
       <w:pPr>
@@ -3616,7 +4090,7 @@
           <w:szCs w:val="44"/>
         </w:rPr>
       </w:pPr>
-      <w:bookmarkStart w:id="26" w:name="_Toc417418461"/>
+      <w:bookmarkStart w:id="24" w:name="_Toc417418459"/>
       <w:r>
         <w:rPr>
           <w:rFonts w:ascii="Garamond" w:hAnsi="Garamond"/>
@@ -3624,6 +4098,63 @@
           <w:sz w:val="44"/>
           <w:szCs w:val="44"/>
         </w:rPr>
+        <w:lastRenderedPageBreak/>
+        <w:t>Implementation View</w:t>
+      </w:r>
+      <w:bookmarkEnd w:id="24"/>
+    </w:p>
+    <w:p>
+      <w:pPr>
+        <w:pStyle w:val="11"/>
+        <w:numPr>
+          <w:ilvl w:val="0"/>
+          <w:numId w:val="1"/>
+        </w:numPr>
+        <w:ind w:firstLineChars="0"/>
+        <w:outlineLvl w:val="0"/>
+        <w:rPr>
+          <w:rFonts w:ascii="Garamond" w:hAnsi="Garamond"/>
+          <w:b/>
+          <w:sz w:val="44"/>
+          <w:szCs w:val="44"/>
+        </w:rPr>
+      </w:pPr>
+      <w:bookmarkStart w:id="25" w:name="_Toc417418460"/>
+      <w:r>
+        <w:rPr>
+          <w:rFonts w:ascii="Garamond" w:hAnsi="Garamond"/>
+          <w:b/>
+          <w:sz w:val="44"/>
+          <w:szCs w:val="44"/>
+        </w:rPr>
+        <w:t>Size and Performance</w:t>
+      </w:r>
+      <w:bookmarkEnd w:id="25"/>
+    </w:p>
+    <w:p>
+      <w:pPr>
+        <w:pStyle w:val="11"/>
+        <w:numPr>
+          <w:ilvl w:val="0"/>
+          <w:numId w:val="1"/>
+        </w:numPr>
+        <w:ind w:firstLineChars="0"/>
+        <w:outlineLvl w:val="0"/>
+        <w:rPr>
+          <w:rFonts w:ascii="Garamond" w:hAnsi="Garamond"/>
+          <w:b/>
+          <w:sz w:val="44"/>
+          <w:szCs w:val="44"/>
+        </w:rPr>
+      </w:pPr>
+      <w:bookmarkStart w:id="26" w:name="_Toc417418461"/>
+      <w:r>
+        <w:rPr>
+          <w:rFonts w:ascii="Garamond" w:hAnsi="Garamond"/>
+          <w:b/>
+          <w:sz w:val="44"/>
+          <w:szCs w:val="44"/>
+        </w:rPr>
         <w:t>System Size</w:t>
       </w:r>
       <w:bookmarkEnd w:id="26"/>
@@ -3641,7 +4172,7 @@
       </w:pPr>
     </w:p>
     <w:sectPr>
-      <w:headerReference w:type="default" r:id="rId9"/>
+      <w:headerReference w:type="default" r:id="rId11"/>
       <w:pgSz w:w="11906" w:h="16838"/>
       <w:pgMar w:top="720" w:right="1361" w:bottom="720" w:left="1361" w:header="851" w:footer="992" w:gutter="0"/>
       <w:cols w:space="425"/>
@@ -3708,6 +4239,122 @@
 <file path=word/numbering.xml><?xml version="1.0" encoding="utf-8"?>
 <w:numbering xmlns:ve="http://schemas.openxmlformats.org/markup-compatibility/2006" xmlns:o="urn:schemas-microsoft-com:office:office" xmlns:r="http://schemas.openxmlformats.org/officeDocument/2006/relationships" xmlns:m="http://schemas.openxmlformats.org/officeDocument/2006/math" xmlns:v="urn:schemas-microsoft-com:vml" xmlns:wp="http://schemas.openxmlformats.org/drawingml/2006/wordprocessingDrawing" xmlns:w10="urn:schemas-microsoft-com:office:word" xmlns:w="http://schemas.openxmlformats.org/wordprocessingml/2006/main" xmlns:wne="http://schemas.microsoft.com/office/word/2006/wordml">
   <w:abstractNum w:abstractNumId="0">
+    <w:nsid w:val="22BC4947"/>
+    <w:multiLevelType w:val="hybridMultilevel"/>
+    <w:tmpl w:val="D56648EA"/>
+    <w:lvl w:ilvl="0" w:tplc="9DA0913A">
+      <w:start w:val="1"/>
+      <w:numFmt w:val="lowerLetter"/>
+      <w:lvlText w:val="%1)"/>
+      <w:lvlJc w:val="left"/>
+      <w:pPr>
+        <w:tabs>
+          <w:tab w:val="num" w:pos="567"/>
+        </w:tabs>
+        <w:ind w:left="567" w:hanging="567"/>
+      </w:pPr>
+      <w:rPr>
+        <w:rFonts w:hint="eastAsia"/>
+      </w:rPr>
+    </w:lvl>
+    <w:lvl w:ilvl="1" w:tplc="04090019" w:tentative="1">
+      <w:start w:val="1"/>
+      <w:numFmt w:val="lowerLetter"/>
+      <w:lvlText w:val="%2)"/>
+      <w:lvlJc w:val="left"/>
+      <w:pPr>
+        <w:tabs>
+          <w:tab w:val="num" w:pos="840"/>
+        </w:tabs>
+        <w:ind w:left="840" w:hanging="420"/>
+      </w:pPr>
+    </w:lvl>
+    <w:lvl w:ilvl="2" w:tplc="0409001B" w:tentative="1">
+      <w:start w:val="1"/>
+      <w:numFmt w:val="lowerRoman"/>
+      <w:lvlText w:val="%3."/>
+      <w:lvlJc w:val="right"/>
+      <w:pPr>
+        <w:tabs>
+          <w:tab w:val="num" w:pos="1260"/>
+        </w:tabs>
+        <w:ind w:left="1260" w:hanging="420"/>
+      </w:pPr>
+    </w:lvl>
+    <w:lvl w:ilvl="3" w:tplc="0409000F" w:tentative="1">
+      <w:start w:val="1"/>
+      <w:numFmt w:val="decimal"/>
+      <w:lvlText w:val="%4."/>
+      <w:lvlJc w:val="left"/>
+      <w:pPr>
+        <w:tabs>
+          <w:tab w:val="num" w:pos="1680"/>
+        </w:tabs>
+        <w:ind w:left="1680" w:hanging="420"/>
+      </w:pPr>
+    </w:lvl>
+    <w:lvl w:ilvl="4" w:tplc="04090019" w:tentative="1">
+      <w:start w:val="1"/>
+      <w:numFmt w:val="lowerLetter"/>
+      <w:lvlText w:val="%5)"/>
+      <w:lvlJc w:val="left"/>
+      <w:pPr>
+        <w:tabs>
+          <w:tab w:val="num" w:pos="2100"/>
+        </w:tabs>
+        <w:ind w:left="2100" w:hanging="420"/>
+      </w:pPr>
+    </w:lvl>
+    <w:lvl w:ilvl="5" w:tplc="0409001B" w:tentative="1">
+      <w:start w:val="1"/>
+      <w:numFmt w:val="lowerRoman"/>
+      <w:lvlText w:val="%6."/>
+      <w:lvlJc w:val="right"/>
+      <w:pPr>
+        <w:tabs>
+          <w:tab w:val="num" w:pos="2520"/>
+        </w:tabs>
+        <w:ind w:left="2520" w:hanging="420"/>
+      </w:pPr>
+    </w:lvl>
+    <w:lvl w:ilvl="6" w:tplc="0409000F" w:tentative="1">
+      <w:start w:val="1"/>
+      <w:numFmt w:val="decimal"/>
+      <w:lvlText w:val="%7."/>
+      <w:lvlJc w:val="left"/>
+      <w:pPr>
+        <w:tabs>
+          <w:tab w:val="num" w:pos="2940"/>
+        </w:tabs>
+        <w:ind w:left="2940" w:hanging="420"/>
+      </w:pPr>
+    </w:lvl>
+    <w:lvl w:ilvl="7" w:tplc="04090019" w:tentative="1">
+      <w:start w:val="1"/>
+      <w:numFmt w:val="lowerLetter"/>
+      <w:lvlText w:val="%8)"/>
+      <w:lvlJc w:val="left"/>
+      <w:pPr>
+        <w:tabs>
+          <w:tab w:val="num" w:pos="3360"/>
+        </w:tabs>
+        <w:ind w:left="3360" w:hanging="420"/>
+      </w:pPr>
+    </w:lvl>
+    <w:lvl w:ilvl="8" w:tplc="0409001B" w:tentative="1">
+      <w:start w:val="1"/>
+      <w:numFmt w:val="lowerRoman"/>
+      <w:lvlText w:val="%9."/>
+      <w:lvlJc w:val="right"/>
+      <w:pPr>
+        <w:tabs>
+          <w:tab w:val="num" w:pos="3780"/>
+        </w:tabs>
+        <w:ind w:left="3780" w:hanging="420"/>
+      </w:pPr>
+    </w:lvl>
+  </w:abstractNum>
+  <w:abstractNum w:abstractNumId="1">
     <w:nsid w:val="25057419"/>
     <w:multiLevelType w:val="hybridMultilevel"/>
     <w:tmpl w:val="8A1CECB4"/>
@@ -3796,7 +4443,7 @@
       </w:pPr>
     </w:lvl>
   </w:abstractNum>
-  <w:abstractNum w:abstractNumId="1">
+  <w:abstractNum w:abstractNumId="2">
     <w:nsid w:val="31CD4FBD"/>
     <w:multiLevelType w:val="hybridMultilevel"/>
     <w:tmpl w:val="C70EF208"/>
@@ -3885,7 +4532,7 @@
       </w:pPr>
     </w:lvl>
   </w:abstractNum>
-  <w:abstractNum w:abstractNumId="2">
+  <w:abstractNum w:abstractNumId="3">
     <w:nsid w:val="3E197CF7"/>
     <w:multiLevelType w:val="hybridMultilevel"/>
     <w:tmpl w:val="CD328BE6"/>
@@ -4025,7 +4672,7 @@
       </w:rPr>
     </w:lvl>
   </w:abstractNum>
-  <w:abstractNum w:abstractNumId="3">
+  <w:abstractNum w:abstractNumId="4">
     <w:nsid w:val="3E3C3298"/>
     <w:multiLevelType w:val="hybridMultilevel"/>
     <w:tmpl w:val="16F6472A"/>
@@ -4165,7 +4812,7 @@
       </w:rPr>
     </w:lvl>
   </w:abstractNum>
-  <w:abstractNum w:abstractNumId="4">
+  <w:abstractNum w:abstractNumId="5">
     <w:nsid w:val="3FAB3358"/>
     <w:multiLevelType w:val="hybridMultilevel"/>
     <w:tmpl w:val="91C00494"/>
@@ -4305,7 +4952,7 @@
       </w:rPr>
     </w:lvl>
   </w:abstractNum>
-  <w:abstractNum w:abstractNumId="5">
+  <w:abstractNum w:abstractNumId="6">
     <w:nsid w:val="4CE816EB"/>
     <w:multiLevelType w:val="hybridMultilevel"/>
     <w:tmpl w:val="CD328BE6"/>
@@ -4445,7 +5092,7 @@
       </w:rPr>
     </w:lvl>
   </w:abstractNum>
-  <w:abstractNum w:abstractNumId="6">
+  <w:abstractNum w:abstractNumId="7">
     <w:nsid w:val="520F5358"/>
     <w:multiLevelType w:val="multilevel"/>
     <w:tmpl w:val="520F5358"/>
@@ -4534,7 +5181,7 @@
       </w:pPr>
     </w:lvl>
   </w:abstractNum>
-  <w:abstractNum w:abstractNumId="7">
+  <w:abstractNum w:abstractNumId="8">
     <w:nsid w:val="535111AD"/>
     <w:multiLevelType w:val="hybridMultilevel"/>
     <w:tmpl w:val="AC42CE22"/>
@@ -4650,7 +5297,7 @@
       </w:pPr>
     </w:lvl>
   </w:abstractNum>
-  <w:abstractNum w:abstractNumId="8">
+  <w:abstractNum w:abstractNumId="9">
     <w:nsid w:val="5BE2369C"/>
     <w:multiLevelType w:val="multilevel"/>
     <w:tmpl w:val="5BE2369C"/>
@@ -4771,7 +5418,7 @@
       </w:rPr>
     </w:lvl>
   </w:abstractNum>
-  <w:abstractNum w:abstractNumId="9">
+  <w:abstractNum w:abstractNumId="10">
     <w:nsid w:val="735E30BF"/>
     <w:multiLevelType w:val="multilevel"/>
     <w:tmpl w:val="735E30BF"/>
@@ -4887,7 +5534,7 @@
       </w:pPr>
     </w:lvl>
   </w:abstractNum>
-  <w:abstractNum w:abstractNumId="10">
+  <w:abstractNum w:abstractNumId="11">
     <w:nsid w:val="77316D7E"/>
     <w:multiLevelType w:val="hybridMultilevel"/>
     <w:tmpl w:val="16F6472A"/>
@@ -5028,36 +5675,39 @@
     </w:lvl>
   </w:abstractNum>
   <w:num w:numId="1">
+    <w:abstractNumId w:val="9"/>
+  </w:num>
+  <w:num w:numId="2">
+    <w:abstractNumId w:val="10"/>
+  </w:num>
+  <w:num w:numId="3">
+    <w:abstractNumId w:val="7"/>
+  </w:num>
+  <w:num w:numId="4">
+    <w:abstractNumId w:val="11"/>
+  </w:num>
+  <w:num w:numId="5">
+    <w:abstractNumId w:val="6"/>
+  </w:num>
+  <w:num w:numId="6">
+    <w:abstractNumId w:val="2"/>
+  </w:num>
+  <w:num w:numId="7">
+    <w:abstractNumId w:val="3"/>
+  </w:num>
+  <w:num w:numId="8">
+    <w:abstractNumId w:val="4"/>
+  </w:num>
+  <w:num w:numId="9">
     <w:abstractNumId w:val="8"/>
   </w:num>
-  <w:num w:numId="2">
-    <w:abstractNumId w:val="9"/>
-  </w:num>
-  <w:num w:numId="3">
-    <w:abstractNumId w:val="6"/>
-  </w:num>
-  <w:num w:numId="4">
-    <w:abstractNumId w:val="10"/>
-  </w:num>
-  <w:num w:numId="5">
+  <w:num w:numId="10">
     <w:abstractNumId w:val="5"/>
   </w:num>
-  <w:num w:numId="6">
+  <w:num w:numId="11">
     <w:abstractNumId w:val="1"/>
   </w:num>
-  <w:num w:numId="7">
-    <w:abstractNumId w:val="2"/>
-  </w:num>
-  <w:num w:numId="8">
-    <w:abstractNumId w:val="3"/>
-  </w:num>
-  <w:num w:numId="9">
-    <w:abstractNumId w:val="7"/>
-  </w:num>
-  <w:num w:numId="10">
-    <w:abstractNumId w:val="4"/>
-  </w:num>
-  <w:num w:numId="11">
+  <w:num w:numId="12">
     <w:abstractNumId w:val="0"/>
   </w:num>
 </w:numbering>

</xml_diff>

<commit_message>
finished Software Architecture Document
</commit_message>
<xml_diff>
--- a/Documents/Assignment-2/03 Design/Software Architecture Document/Grape Software Architecture Document_Syachi.docx
+++ b/Documents/Assignment-2/03 Design/Software Architecture Document/Grape Software Architecture Document_Syachi.docx
@@ -3228,7 +3228,7 @@
       <w:pPr>
         <w:ind w:firstLine="420"/>
         <w:rPr>
-          <w:rFonts w:ascii="Garamond" w:hAnsi="Garamond" w:cs="Arial" w:hint="eastAsia"/>
+          <w:rFonts w:ascii="Garamond" w:hAnsi="Garamond" w:cs="Arial"/>
           <w:sz w:val="24"/>
           <w:szCs w:val="24"/>
         </w:rPr>
@@ -3247,7 +3247,7 @@
       <w:pPr>
         <w:ind w:firstLine="420"/>
         <w:rPr>
-          <w:rFonts w:ascii="Garamond" w:hAnsi="Garamond" w:cs="Arial" w:hint="eastAsia"/>
+          <w:rFonts w:ascii="Garamond" w:hAnsi="Garamond" w:cs="Arial"/>
           <w:sz w:val="24"/>
           <w:szCs w:val="24"/>
         </w:rPr>
@@ -3278,7 +3278,7 @@
             <v:path o:extrusionok="f" gradientshapeok="t" o:connecttype="rect"/>
             <o:lock v:ext="edit" aspectratio="t"/>
           </v:shapetype>
-          <v:shape id="_x0000_i1026" type="#_x0000_t75" style="width:458.4pt;height:150.4pt">
+          <v:shape id="_x0000_i1025" type="#_x0000_t75" style="width:458.5pt;height:150.5pt">
             <v:imagedata r:id="rId8" o:title=""/>
           </v:shape>
         </w:pict>
@@ -3288,19 +3288,19 @@
       <w:pPr>
         <w:ind w:firstLine="420"/>
         <w:rPr>
-          <w:rFonts w:ascii="Garamond" w:hAnsi="Garamond" w:cs="Arial" w:hint="eastAsia"/>
-          <w:sz w:val="24"/>
-          <w:szCs w:val="24"/>
-        </w:rPr>
-      </w:pPr>
-      <w:r>
-        <w:rPr>
           <w:rFonts w:ascii="Garamond" w:hAnsi="Garamond" w:cs="Arial"/>
           <w:sz w:val="24"/>
           <w:szCs w:val="24"/>
         </w:rPr>
+      </w:pPr>
+      <w:r>
+        <w:rPr>
+          <w:rFonts w:ascii="Garamond" w:hAnsi="Garamond" w:cs="Arial"/>
+          <w:sz w:val="24"/>
+          <w:szCs w:val="24"/>
+        </w:rPr>
         <w:pict>
-          <v:shape id="_x0000_i1027" type="#_x0000_t75" style="width:459.1pt;height:301.55pt">
+          <v:shape id="_x0000_i1026" type="#_x0000_t75" style="width:459pt;height:301.5pt">
             <v:imagedata r:id="rId9" o:title=""/>
           </v:shape>
         </w:pict>
@@ -4000,6 +4000,108 @@
       <w:pPr>
         <w:ind w:firstLine="420"/>
         <w:rPr>
+          <w:rFonts w:ascii="Garamond" w:hAnsi="Garamond" w:cs="Arial" w:hint="eastAsia"/>
+          <w:sz w:val="24"/>
+          <w:szCs w:val="24"/>
+        </w:rPr>
+      </w:pPr>
+      <w:r>
+        <w:rPr>
+          <w:rFonts w:ascii="Garamond" w:hAnsi="Garamond" w:cs="Arial" w:hint="eastAsia"/>
+          <w:sz w:val="24"/>
+          <w:szCs w:val="24"/>
+        </w:rPr>
+        <w:t>我觉得这部分没必要有，整合的时候可以删了</w:t>
+      </w:r>
+    </w:p>
+    <w:p>
+      <w:pPr>
+        <w:ind w:firstLine="420"/>
+        <w:rPr>
+          <w:rFonts w:ascii="Garamond" w:hAnsi="Garamond" w:cs="Arial" w:hint="eastAsia"/>
+          <w:sz w:val="24"/>
+          <w:szCs w:val="24"/>
+        </w:rPr>
+      </w:pPr>
+      <w:r>
+        <w:rPr>
+          <w:rFonts w:ascii="Garamond" w:hAnsi="Garamond" w:cs="Arial"/>
+          <w:sz w:val="24"/>
+          <w:szCs w:val="24"/>
+        </w:rPr>
+        <w:t xml:space="preserve">The process view of a system shows the assignment of active classes (classes that must run in their independent threads of control) to the operating systems processes and threads. In the case of </w:t>
+      </w:r>
+      <w:r>
+        <w:rPr>
+          <w:rFonts w:ascii="Garamond" w:hAnsi="Garamond" w:cs="Arial" w:hint="eastAsia"/>
+          <w:sz w:val="24"/>
+          <w:szCs w:val="24"/>
+        </w:rPr>
+        <w:t>our</w:t>
+      </w:r>
+      <w:r>
+        <w:rPr>
+          <w:rFonts w:ascii="Garamond" w:hAnsi="Garamond" w:cs="Arial"/>
+          <w:sz w:val="24"/>
+          <w:szCs w:val="24"/>
+        </w:rPr>
+        <w:t xml:space="preserve"> platform, the operating system resources are “hidden” underneath the container services. In other words, the infrastructure manages the operating system resources. In particular, the containers are placed in operating system processes and the containers in turn manage thread-pools and assign the threads to active objects.</w:t>
+      </w:r>
+    </w:p>
+    <w:p>
+      <w:pPr>
+        <w:ind w:firstLine="420"/>
+        <w:rPr>
+          <w:rFonts w:ascii="Garamond" w:hAnsi="Garamond" w:cs="Arial" w:hint="eastAsia"/>
+          <w:sz w:val="24"/>
+          <w:szCs w:val="24"/>
+        </w:rPr>
+      </w:pPr>
+      <w:r>
+        <w:rPr>
+          <w:rFonts w:ascii="Garamond" w:hAnsi="Garamond" w:cs="Arial" w:hint="eastAsia"/>
+          <w:sz w:val="24"/>
+          <w:szCs w:val="24"/>
+        </w:rPr>
+        <w:t xml:space="preserve">Since the threads are managed by container </w:t>
+      </w:r>
+      <w:r>
+        <w:rPr>
+          <w:rFonts w:ascii="Garamond" w:hAnsi="Garamond" w:cs="Arial"/>
+          <w:sz w:val="24"/>
+          <w:szCs w:val="24"/>
+        </w:rPr>
+        <w:t>automatically</w:t>
+      </w:r>
+      <w:r>
+        <w:rPr>
+          <w:rFonts w:ascii="Garamond" w:hAnsi="Garamond" w:cs="Arial" w:hint="eastAsia"/>
+          <w:sz w:val="24"/>
+          <w:szCs w:val="24"/>
+        </w:rPr>
+        <w:t>, we didn</w:t>
+      </w:r>
+      <w:r>
+        <w:rPr>
+          <w:rFonts w:ascii="Garamond" w:hAnsi="Garamond" w:cs="Arial"/>
+          <w:sz w:val="24"/>
+          <w:szCs w:val="24"/>
+        </w:rPr>
+        <w:t>’</w:t>
+      </w:r>
+      <w:r>
+        <w:rPr>
+          <w:rFonts w:ascii="Garamond" w:hAnsi="Garamond" w:cs="Arial" w:hint="eastAsia"/>
+          <w:sz w:val="24"/>
+          <w:szCs w:val="24"/>
+        </w:rPr>
+        <w:t xml:space="preserve">t give a process view in our model. </w:t>
+      </w:r>
+    </w:p>
+    <w:p>
+      <w:pPr>
+        <w:ind w:firstLine="420"/>
+        <w:rPr>
           <w:rFonts w:ascii="Garamond" w:hAnsi="Garamond" w:cs="Arial"/>
           <w:sz w:val="24"/>
           <w:szCs w:val="24"/>
@@ -4049,7 +4151,7 @@
           <w:sz w:val="24"/>
           <w:szCs w:val="24"/>
         </w:rPr>
-        <w:t>The deployment view of a system shows the physical links between different nodes when the system works. Grape basically runs on a web server, with an dbServer providing access to data of users. Users can access to grape with a browser, while an admin can have access directly to the database.</w:t>
+        <w:t>The deployment view of a system shows the physical links between different nodes when the system works. Grape basically runs on a web server, with a dbServer providing access to data of users. Users can access to grape with a browser, while an admin can have access directly to the database.</w:t>
       </w:r>
     </w:p>
     <w:p>
@@ -4067,8 +4169,9 @@
           <w:sz w:val="24"/>
           <w:szCs w:val="24"/>
         </w:rPr>
+        <w:lastRenderedPageBreak/>
         <w:pict>
-          <v:shape id="_x0000_i1025" type="#_x0000_t75" style="width:374.6pt;height:224.9pt">
+          <v:shape id="_x0000_i1027" type="#_x0000_t75" style="width:374.5pt;height:225pt">
             <v:imagedata r:id="rId10" o:title=""/>
           </v:shape>
         </w:pict>
@@ -4098,7 +4201,6 @@
           <w:sz w:val="44"/>
           <w:szCs w:val="44"/>
         </w:rPr>
-        <w:lastRenderedPageBreak/>
         <w:t>Implementation View</w:t>
       </w:r>
       <w:bookmarkEnd w:id="24"/>

</xml_diff>